<commit_message>
Added small changes to part 1 before proceeding to part 2
</commit_message>
<xml_diff>
--- a/ML project p1 Dela Cruz.docx
+++ b/ML project p1 Dela Cruz.docx
@@ -277,19 +277,7 @@
         <w:rPr>
           <w:lang w:eastAsia="en-US"/>
         </w:rPr>
-        <w:t xml:space="preserve">Indoor localization, also known as indoor positioning system (IPS), is a technology that determines the position of objects or people within enclosed spaces [1]. There are many ways of applying indoor localization; this project will focus on using Wi-Fi Fingerprinting. There are three components to apply indoor localization in this method. (1) Wi-Fi access points that broadcast signals to be received by (2) mobile devices; these signals will be </w:t>
-      </w:r>
-      <w:r>
-        <w:rPr>
-          <w:lang w:eastAsia="en-US"/>
-        </w:rPr>
-        <w:t>input</w:t>
-      </w:r>
-      <w:r>
-        <w:rPr>
-          <w:lang w:eastAsia="en-US"/>
-        </w:rPr>
-        <w:t xml:space="preserve"> in (3) an algorithm that processes the data to give an estimated location. Wi-Fi Fingerprinting technique relies on signal strength data which represents the distance of the Wi-Fi access point from a mobile device. It involves training the fingerprinting algorithm to learn the RSSI (Received Signal Strength Indicator) at various points, making markings in the indoor environment creating a fingerprint database [2]. Then, a mobile device can detect signals from the access points and the database matches this current information with the ones stored from the training phase to estimate the device's location. This project aims to create and implement the algorithm using Machine Learning and Deep Learning.</w:t>
+        <w:t>Indoor localization, also known as indoor positioning system (IPS), is a technology that determines the position of objects or people within enclosed spaces [1]. There are many ways of applying indoor localization; this project will focus on using Wi-Fi Fingerprinting. There are three components to apply indoor localization in this method. (1) Wi-Fi access points that broadcast signals to be received by (2) mobile devices; these signals will be input in (3) an algorithm that processes the data to give an estimated location. Wi-Fi Fingerprinting technique relies on signal strength data which represents the distance of the Wi-Fi access point from a mobile device. It involves training the fingerprinting algorithm to learn the RSSI (Received Signal Strength Indicator) at various points, making markings in the indoor environment creating a fingerprint database [2]. Then, a mobile device can detect signals from the access points and the database matches this current information with the ones stored from the training phase to estimate the device's location. This project aims to create and implement the algorithm using Machine Learning and Deep Learning.</w:t>
       </w:r>
     </w:p>
     <w:p>
@@ -332,11 +320,7 @@
       </w:r>
       <w:proofErr w:type="spellEnd"/>
       <w:r>
-        <w:t xml:space="preserve"> et al [3]. This dataset contains 528 attributes. Of these, 520 are RSSI values, which represent signal intensities from different Wi-Fi Access Points (WAPs). </w:t>
-      </w:r>
-      <w:r>
-        <w:lastRenderedPageBreak/>
-        <w:t>These values help determine the presence and strength of Wi-Fi signals at various locations. The dataset also includes positional attributes: Longitude and Latitude (provide geographic coordinates), Floor and Building ID (indicate where the data was recorded). The other features in this dataset will provide context but they will not be used in the model: Space ID, Relative Position, User ID, Phone ID, and Timestamp</w:t>
+        <w:t xml:space="preserve"> et al [3]. This dataset contains 528 attributes. Of these, 520 are RSSI values, which represent signal intensities from different Wi-Fi Access Points (WAPs). These values help determine the presence and strength of Wi-Fi signals at various locations. The dataset also includes positional attributes: Longitude and Latitude (provide geographic coordinates), Floor and Building ID (indicate where the data was recorded). The other features in this dataset will provide context but they will not be used in the model: Space ID, Relative Position, User ID, Phone ID, and Timestamp</w:t>
       </w:r>
       <w:r>
         <w:t>.</w:t>
@@ -350,6 +334,7 @@
         </w:tabs>
       </w:pPr>
       <w:r>
+        <w:lastRenderedPageBreak/>
         <w:t xml:space="preserve">Objective </w:t>
       </w:r>
     </w:p>
@@ -450,24 +435,19 @@
     </w:p>
     <w:p>
       <w:pPr>
-        <w:pStyle w:val="PostHeadPara"/>
-      </w:pPr>
-      <w:r>
-        <w:t xml:space="preserve">To start the dataset exploration, a descriptive statistic of all the columns was calculated. It seems that some Wi-Fi access points (WAPs) are not detected at all based on their minimum and maximum of the same value, meaning these WAPs provide no variation in signal strength. It is also seen that there are a total of five </w:t>
-      </w:r>
-      <w:proofErr w:type="gramStart"/>
-      <w:r>
-        <w:t>floors—</w:t>
-      </w:r>
-      <w:proofErr w:type="gramEnd"/>
-      <w:r>
-        <w:t>floors 0 to 4—and there are 3 buildings—building 0 to building 2. I moved on to splitting the columns into RSSI columns and other columns.</w:t>
-      </w:r>
-    </w:p>
-    <w:p>
-      <w:pPr>
-        <w:pStyle w:val="PostHeadPara"/>
-      </w:pPr>
+        <w:pStyle w:val="Para"/>
+        <w:spacing w:after="240"/>
+        <w:ind w:firstLine="0"/>
+        <w:rPr>
+          <w:lang w:eastAsia="en-US"/>
+        </w:rPr>
+      </w:pPr>
+      <w:r>
+        <w:rPr>
+          <w:lang w:eastAsia="en-US"/>
+        </w:rPr>
+        <w:t>This section will walk through the data exploration with visualizations and code as well as present findings from these.</w:t>
+      </w:r>
     </w:p>
     <w:p>
       <w:pPr>
@@ -475,10 +455,13 @@
         <w:jc w:val="center"/>
       </w:pPr>
       <w:r>
+        <w:rPr>
+          <w:noProof/>
+        </w:rPr>
         <w:drawing>
-          <wp:inline distT="0" distB="0" distL="0" distR="0" wp14:anchorId="320E8A03" wp14:editId="7D3C7A06">
-            <wp:extent cx="5562600" cy="1196910"/>
-            <wp:effectExtent l="0" t="0" r="0" b="3810"/>
+          <wp:inline distT="0" distB="0" distL="0" distR="0" wp14:anchorId="320E8A03" wp14:editId="72BE6DF7">
+            <wp:extent cx="5486400" cy="1120803"/>
+            <wp:effectExtent l="0" t="0" r="0" b="3175"/>
             <wp:docPr id="922591547" name="Picture 1" descr="A screenshot of a computer&#10;&#10;AI-generated content may be incorrect."/>
             <wp:cNvGraphicFramePr>
               <a:graphicFrameLocks xmlns:a="http://schemas.openxmlformats.org/drawingml/2006/main" noChangeAspect="1"/>
@@ -490,20 +473,27 @@
                     <pic:cNvPr id="922591547" name="Picture 1" descr="A screenshot of a computer&#10;&#10;AI-generated content may be incorrect."/>
                     <pic:cNvPicPr/>
                   </pic:nvPicPr>
-                  <pic:blipFill>
+                  <pic:blipFill rotWithShape="1">
                     <a:blip r:embed="rId7"/>
-                    <a:stretch>
-                      <a:fillRect/>
-                    </a:stretch>
+                    <a:srcRect t="5042"/>
+                    <a:stretch/>
                   </pic:blipFill>
-                  <pic:spPr>
+                  <pic:spPr bwMode="auto">
                     <a:xfrm>
                       <a:off x="0" y="0"/>
-                      <a:ext cx="5562600" cy="1196910"/>
+                      <a:ext cx="5486400" cy="1120803"/>
                     </a:xfrm>
                     <a:prstGeom prst="rect">
                       <a:avLst/>
                     </a:prstGeom>
+                    <a:ln>
+                      <a:noFill/>
+                    </a:ln>
+                    <a:extLst>
+                      <a:ext uri="{53640926-AAD7-44D8-BBD7-CCE9431645EC}">
+                        <a14:shadowObscured xmlns:a14="http://schemas.microsoft.com/office/drawing/2010/main"/>
+                      </a:ext>
+                    </a:extLst>
                   </pic:spPr>
                 </pic:pic>
               </a:graphicData>
@@ -511,6 +501,7 @@
           </wp:inline>
         </w:drawing>
       </w:r>
+      <w:bookmarkStart w:id="1" w:name="_Hlk193054176"/>
     </w:p>
     <w:p>
       <w:pPr>
@@ -537,7 +528,7 @@
         <w:ind w:firstLine="720"/>
       </w:pPr>
       <w:r>
-        <w:t>I plotted the distributions of the non-RSSI attributes separately using histograms. There was not much information to be gained besides that Floor 4 is not used as much as the other floors and Building 2 is used a little under twice as much as the other buildings.</w:t>
+        <w:t>To start the dataset exploration, a descriptive statistic of all the columns was calculated. It seems that some Wi-Fi access points (WAPs) are not detected at all based on their minimum and maximum of the same value, meaning these WAPs provide no variation in signal strength. It is also seen that there are a total of five floors—floors 0 to 4—and there are 3 buildings—building 0 to building 2. I moved on to splitting the columns into RSSI columns and other columns.</w:t>
       </w:r>
     </w:p>
     <w:p>
@@ -545,11 +536,19 @@
         <w:pStyle w:val="PostHeadPara"/>
         <w:jc w:val="center"/>
       </w:pPr>
-      <w:r>
-        <w:lastRenderedPageBreak/>
+    </w:p>
+    <w:p>
+      <w:pPr>
+        <w:pStyle w:val="PostHeadPara"/>
+        <w:jc w:val="center"/>
+      </w:pPr>
+      <w:r>
+        <w:rPr>
+          <w:noProof/>
+        </w:rPr>
         <w:drawing>
-          <wp:inline distT="0" distB="0" distL="0" distR="0" wp14:anchorId="7223E12A" wp14:editId="319ADC47">
-            <wp:extent cx="3191510" cy="1852847"/>
+          <wp:inline distT="0" distB="0" distL="0" distR="0" wp14:anchorId="57F3F878" wp14:editId="66A2CF59">
+            <wp:extent cx="3657600" cy="2123439"/>
             <wp:effectExtent l="0" t="0" r="0" b="0"/>
             <wp:docPr id="554094294" name="Picture 1" descr="A graph of different sizes and colors&#10;&#10;AI-generated content may be incorrect."/>
             <wp:cNvGraphicFramePr>
@@ -571,7 +570,7 @@
                   <pic:spPr>
                     <a:xfrm>
                       <a:off x="0" y="0"/>
-                      <a:ext cx="3214254" cy="1866051"/>
+                      <a:ext cx="3657600" cy="2123439"/>
                     </a:xfrm>
                     <a:prstGeom prst="rect">
                       <a:avLst/>
@@ -583,12 +582,50 @@
           </wp:inline>
         </w:drawing>
       </w:r>
-      <w:r>
+    </w:p>
+    <w:p>
+      <w:pPr>
+        <w:pStyle w:val="FigureCaption"/>
+      </w:pPr>
+      <w:r>
+        <w:t xml:space="preserve">Figure </w:t>
+      </w:r>
+      <w:r>
+        <w:t>2</w:t>
+      </w:r>
+      <w:r>
+        <w:t xml:space="preserve">: </w:t>
+      </w:r>
+      <w:r>
+        <w:t>Distribution plots of the non-RSSI columns</w:t>
+      </w:r>
+    </w:p>
+    <w:bookmarkEnd w:id="1"/>
+    <w:p>
+      <w:pPr>
+        <w:pStyle w:val="PostHeadPara"/>
+        <w:spacing w:after="240"/>
+        <w:ind w:firstLine="720"/>
+      </w:pPr>
+      <w:r>
+        <w:t>I plotted the distributions of the non-RSSI attributes separately using histograms. There was not much information to be gained besides that Floor 4 is not used as much as the other floors and Building 2 is used a little under twice as much as the other buildings.</w:t>
+      </w:r>
+    </w:p>
+    <w:p>
+      <w:pPr>
+        <w:pStyle w:val="PostHeadPara"/>
+        <w:jc w:val="center"/>
+      </w:pPr>
+      <w:r>
+        <w:rPr>
+          <w:noProof/>
+        </w:rPr>
+        <w:lastRenderedPageBreak/>
         <w:drawing>
-          <wp:inline distT="0" distB="0" distL="0" distR="0" wp14:anchorId="5B31AFA7" wp14:editId="40AC7A16">
-            <wp:extent cx="2157984" cy="1872096"/>
-            <wp:effectExtent l="0" t="0" r="0" b="0"/>
-            <wp:docPr id="1623610443" name="Picture 1" descr="A diagram of a number of attributes&#10;&#10;AI-generated content may be incorrect."/>
+          <wp:inline distT="0" distB="0" distL="0" distR="0" wp14:anchorId="2169C7E2" wp14:editId="354668F2">
+            <wp:extent cx="2743200" cy="2379946"/>
+            <wp:effectExtent l="0" t="0" r="0" b="1905"/>
+            <wp:docPr id="1207068910" name="Picture 1" descr="A diagram of a number of attributes&#10;&#10;AI-generated content may be incorrect."/>
             <wp:cNvGraphicFramePr>
               <a:graphicFrameLocks xmlns:a="http://schemas.openxmlformats.org/drawingml/2006/main" noChangeAspect="1"/>
             </wp:cNvGraphicFramePr>
@@ -596,7 +633,7 @@
               <a:graphicData uri="http://schemas.openxmlformats.org/drawingml/2006/picture">
                 <pic:pic xmlns:pic="http://schemas.openxmlformats.org/drawingml/2006/picture">
                   <pic:nvPicPr>
-                    <pic:cNvPr id="1623610443" name="Picture 1" descr="A diagram of a number of attributes&#10;&#10;AI-generated content may be incorrect."/>
+                    <pic:cNvPr id="1207068910" name="Picture 1" descr="A diagram of a number of attributes&#10;&#10;AI-generated content may be incorrect."/>
                     <pic:cNvPicPr/>
                   </pic:nvPicPr>
                   <pic:blipFill>
@@ -608,7 +645,7 @@
                   <pic:spPr>
                     <a:xfrm>
                       <a:off x="0" y="0"/>
-                      <a:ext cx="2183621" cy="1894337"/>
+                      <a:ext cx="2743200" cy="2379946"/>
                     </a:xfrm>
                     <a:prstGeom prst="rect">
                       <a:avLst/>
@@ -629,13 +666,16 @@
         <w:t xml:space="preserve">Figure </w:t>
       </w:r>
       <w:r>
-        <w:t>2</w:t>
+        <w:t>3</w:t>
       </w:r>
       <w:r>
         <w:t xml:space="preserve">: </w:t>
       </w:r>
       <w:r>
-        <w:t xml:space="preserve">Distribution plots and correlation matrix of the non-RSSI columns </w:t>
+        <w:t>Correlation</w:t>
+      </w:r>
+      <w:r>
+        <w:t xml:space="preserve"> matrix of the non-RSSI columns </w:t>
       </w:r>
     </w:p>
     <w:p>
@@ -646,14 +686,17 @@
       <w:r>
         <w:t>Checking the correlation of the other columns using a correlation matrix, we can see that building ID is highly correlated with longitude and latitude. While expected, this doesn’t provide much useful information since longitude and latitude already define a building’s position</w:t>
       </w:r>
-      <w:proofErr w:type="gramStart"/>
-      <w:r>
-        <w:t xml:space="preserve"> Floor</w:t>
-      </w:r>
-      <w:proofErr w:type="gramEnd"/>
+      <w:r>
+        <w:t>. Floor</w:t>
+      </w:r>
       <w:r>
         <w:t xml:space="preserve"> is not correlated to any of the other columns. This suggests that Wi-Fi signal strength is essential for predicting floor level, as no other attribute can help predict it.</w:t>
       </w:r>
+    </w:p>
+    <w:p>
+      <w:pPr>
+        <w:pStyle w:val="PostHeadPara"/>
+      </w:pPr>
     </w:p>
     <w:p>
       <w:pPr>
@@ -664,13 +707,23 @@
     <w:p>
       <w:pPr>
         <w:pStyle w:val="PostHeadPara"/>
+        <w:ind w:left="720" w:hanging="720"/>
         <w:jc w:val="center"/>
-      </w:pPr>
-      <w:r>
+        <w:rPr>
+          <w:rFonts w:ascii="Linux Biolinum O" w:hAnsi="Linux Biolinum O" w:cs="Linux Biolinum O"/>
+          <w:sz w:val="16"/>
+          <w:szCs w:val="22"/>
+          <w:lang w:eastAsia="ja-JP"/>
+        </w:rPr>
+      </w:pPr>
+      <w:r>
+        <w:rPr>
+          <w:noProof/>
+        </w:rPr>
         <w:drawing>
-          <wp:inline distT="0" distB="0" distL="0" distR="0" wp14:anchorId="3FBEEF3D" wp14:editId="27895E82">
-            <wp:extent cx="2743200" cy="2638608"/>
-            <wp:effectExtent l="0" t="0" r="0" b="9525"/>
+          <wp:inline distT="0" distB="0" distL="0" distR="0" wp14:anchorId="3FBEEF3D" wp14:editId="3048FDA8">
+            <wp:extent cx="2743010" cy="2361063"/>
+            <wp:effectExtent l="0" t="0" r="635" b="1270"/>
             <wp:docPr id="754748135" name="Picture 1" descr="A screenshot of a graph&#10;&#10;AI-generated content may be incorrect."/>
             <wp:cNvGraphicFramePr>
               <a:graphicFrameLocks xmlns:a="http://schemas.openxmlformats.org/drawingml/2006/main" noChangeAspect="1"/>
@@ -691,7 +744,7 @@
                   <pic:spPr>
                     <a:xfrm>
                       <a:off x="0" y="0"/>
-                      <a:ext cx="2743200" cy="2638608"/>
+                      <a:ext cx="2743010" cy="2361063"/>
                     </a:xfrm>
                     <a:prstGeom prst="rect">
                       <a:avLst/>
@@ -710,10 +763,13 @@
         <w:t xml:space="preserve"> </w:t>
       </w:r>
       <w:r>
+        <w:rPr>
+          <w:noProof/>
+        </w:rPr>
         <w:drawing>
-          <wp:inline distT="0" distB="0" distL="0" distR="0" wp14:anchorId="65ADAFD9" wp14:editId="5B7C75FD">
-            <wp:extent cx="2743200" cy="2595393"/>
-            <wp:effectExtent l="0" t="0" r="0" b="0"/>
+          <wp:inline distT="0" distB="0" distL="0" distR="0" wp14:anchorId="65ADAFD9" wp14:editId="1AF245B2">
+            <wp:extent cx="2743044" cy="2388359"/>
+            <wp:effectExtent l="0" t="0" r="635" b="0"/>
             <wp:docPr id="342081715" name="Picture 1" descr="A screenshot of a graph&#10;&#10;AI-generated content may be incorrect."/>
             <wp:cNvGraphicFramePr>
               <a:graphicFrameLocks xmlns:a="http://schemas.openxmlformats.org/drawingml/2006/main" noChangeAspect="1"/>
@@ -734,7 +790,7 @@
                   <pic:spPr>
                     <a:xfrm>
                       <a:off x="0" y="0"/>
-                      <a:ext cx="2743200" cy="2595393"/>
+                      <a:ext cx="2743044" cy="2388359"/>
                     </a:xfrm>
                     <a:prstGeom prst="rect">
                       <a:avLst/>
@@ -750,15 +806,39 @@
         <w:t xml:space="preserve"> </w:t>
       </w:r>
       <w:r>
+        <w:rPr>
+          <w:rFonts w:ascii="Linux Biolinum O" w:hAnsi="Linux Biolinum O" w:cs="Linux Biolinum O"/>
+          <w:sz w:val="16"/>
+          <w:szCs w:val="22"/>
+          <w:lang w:eastAsia="ja-JP"/>
+        </w:rPr>
         <w:t xml:space="preserve">Figure </w:t>
       </w:r>
       <w:r>
-        <w:t>3</w:t>
-      </w:r>
-      <w:r>
+        <w:rPr>
+          <w:rFonts w:ascii="Linux Biolinum O" w:hAnsi="Linux Biolinum O" w:cs="Linux Biolinum O"/>
+          <w:sz w:val="16"/>
+          <w:szCs w:val="22"/>
+          <w:lang w:eastAsia="ja-JP"/>
+        </w:rPr>
+        <w:t>4</w:t>
+      </w:r>
+      <w:r>
+        <w:rPr>
+          <w:rFonts w:ascii="Linux Biolinum O" w:hAnsi="Linux Biolinum O" w:cs="Linux Biolinum O"/>
+          <w:sz w:val="16"/>
+          <w:szCs w:val="22"/>
+          <w:lang w:eastAsia="ja-JP"/>
+        </w:rPr>
         <w:t xml:space="preserve">: </w:t>
       </w:r>
       <w:r>
+        <w:rPr>
+          <w:rFonts w:ascii="Linux Biolinum O" w:hAnsi="Linux Biolinum O" w:cs="Linux Biolinum O"/>
+          <w:sz w:val="16"/>
+          <w:szCs w:val="22"/>
+          <w:lang w:eastAsia="ja-JP"/>
+        </w:rPr>
         <w:t>Pair plots of non-RSSI columns colors by floor and building number</w:t>
       </w:r>
     </w:p>
@@ -776,24 +856,29 @@
       </w:r>
       <w:proofErr w:type="spellEnd"/>
       <w:r>
-        <w:t xml:space="preserve">. Since there was difficulty with the syntax, OpenAI’s GPT 4o model was used to write the code for this part. There isn’t a strong distinction between floors when looking at positional features, which is </w:t>
-      </w:r>
-      <w:proofErr w:type="gramStart"/>
-      <w:r>
-        <w:t>similar to</w:t>
-      </w:r>
-      <w:proofErr w:type="gramEnd"/>
-      <w:r>
-        <w:t xml:space="preserve"> the findings in the correlation matrix. This can confirm that floor level cannot be easily inferred from longitude, latitude, or other non-RSSI features hence why Wi-Fi Fingerprinting exists. </w:t>
+        <w:t>. Since there was difficulty with the syntax, OpenAI’s GPT 4o model was used to write the code for this part. There is</w:t>
+      </w:r>
+      <w:r>
+        <w:t xml:space="preserve"> no</w:t>
+      </w:r>
+      <w:r>
+        <w:t xml:space="preserve"> strong distinction between floors when looking at positional features, which is similar to the findings in the correlation matrix. This can confirm that floor level cannot be easily inferred from longitude, latitude, or other non-RSSI features hence why Wi-Fi Fingerprinting exists. </w:t>
       </w:r>
       <w:proofErr w:type="spellStart"/>
       <w:r>
+        <w:lastRenderedPageBreak/>
         <w:t>BuildinID</w:t>
       </w:r>
       <w:proofErr w:type="spellEnd"/>
       <w:r>
         <w:t>, however, has a clear divide on the longitude and latitude. However, since we're using RSSI to indicate these longitude and latitude, it is not as useful as mentioned before.</w:t>
       </w:r>
+    </w:p>
+    <w:p>
+      <w:pPr>
+        <w:pStyle w:val="PostHeadPara"/>
+        <w:ind w:firstLine="360"/>
+      </w:pPr>
     </w:p>
     <w:p>
       <w:pPr>
@@ -801,20 +886,11 @@
         <w:jc w:val="center"/>
       </w:pPr>
       <w:r>
-        <w:lastRenderedPageBreak/>
         <w:drawing>
-          <wp:anchor distT="0" distB="0" distL="114300" distR="114300" simplePos="0" relativeHeight="251659264" behindDoc="0" locked="0" layoutInCell="1" allowOverlap="1" wp14:anchorId="0AB3B751" wp14:editId="3F821D66">
-            <wp:simplePos x="0" y="0"/>
-            <wp:positionH relativeFrom="margin">
-              <wp:align>center</wp:align>
-            </wp:positionH>
-            <wp:positionV relativeFrom="paragraph">
-              <wp:posOffset>167640</wp:posOffset>
-            </wp:positionV>
-            <wp:extent cx="5562600" cy="2774168"/>
-            <wp:effectExtent l="0" t="0" r="0" b="7620"/>
-            <wp:wrapTopAndBottom/>
-            <wp:docPr id="2113457767" name="Picture 1" descr="A graph of different colored shapes&#10;&#10;AI-generated content may be incorrect."/>
+          <wp:inline distT="0" distB="0" distL="0" distR="0" wp14:anchorId="155D99EA" wp14:editId="77B827E9">
+            <wp:extent cx="3657600" cy="1824207"/>
+            <wp:effectExtent l="0" t="0" r="0" b="5080"/>
+            <wp:docPr id="193798010" name="Picture 1" descr="A graph of colored lines&#10;&#10;AI-generated content may be incorrect."/>
             <wp:cNvGraphicFramePr>
               <a:graphicFrameLocks xmlns:a="http://schemas.openxmlformats.org/drawingml/2006/main" noChangeAspect="1"/>
             </wp:cNvGraphicFramePr>
@@ -822,17 +898,11 @@
               <a:graphicData uri="http://schemas.openxmlformats.org/drawingml/2006/picture">
                 <pic:pic xmlns:pic="http://schemas.openxmlformats.org/drawingml/2006/picture">
                   <pic:nvPicPr>
-                    <pic:cNvPr id="2113457767" name="Picture 1" descr="A graph of different colored shapes&#10;&#10;AI-generated content may be incorrect."/>
+                    <pic:cNvPr id="193798010" name="Picture 1" descr="A graph of colored lines&#10;&#10;AI-generated content may be incorrect."/>
                     <pic:cNvPicPr/>
                   </pic:nvPicPr>
                   <pic:blipFill>
-                    <a:blip r:embed="rId12" cstate="print">
-                      <a:extLst>
-                        <a:ext uri="{28A0092B-C50C-407E-A947-70E740481C1C}">
-                          <a14:useLocalDpi xmlns:a14="http://schemas.microsoft.com/office/drawing/2010/main" val="0"/>
-                        </a:ext>
-                      </a:extLst>
-                    </a:blip>
+                    <a:blip r:embed="rId12"/>
                     <a:stretch>
                       <a:fillRect/>
                     </a:stretch>
@@ -840,7 +910,7 @@
                   <pic:spPr>
                     <a:xfrm>
                       <a:off x="0" y="0"/>
-                      <a:ext cx="5562600" cy="2774168"/>
+                      <a:ext cx="3657600" cy="1824207"/>
                     </a:xfrm>
                     <a:prstGeom prst="rect">
                       <a:avLst/>
@@ -849,14 +919,19 @@
                 </pic:pic>
               </a:graphicData>
             </a:graphic>
-          </wp:anchor>
+          </wp:inline>
         </w:drawing>
       </w:r>
+    </w:p>
+    <w:p>
+      <w:pPr>
+        <w:pStyle w:val="FigureCaption"/>
+      </w:pPr>
       <w:r>
         <w:t xml:space="preserve">Figure </w:t>
       </w:r>
       <w:r>
-        <w:t>4</w:t>
+        <w:t>5</w:t>
       </w:r>
       <w:r>
         <w:t xml:space="preserve">: </w:t>
@@ -870,35 +945,169 @@
         <w:pStyle w:val="PostHeadPara"/>
         <w:ind w:firstLine="360"/>
       </w:pPr>
+      <w:r>
+        <w:t xml:space="preserve">To predict floor, building number, and coordinates, I wanted to understand these positional attributes better with visualization. I plotted scatter plots for each floor and buildings to see the layout of the space we are working with. The first feature that stood out was that only Building 2 has a 4th floor. This explains my previous observation of having less records in Floor 4 and more in Building 2. </w:t>
+      </w:r>
     </w:p>
     <w:p>
       <w:pPr>
         <w:pStyle w:val="PostHeadPara"/>
         <w:ind w:firstLine="360"/>
       </w:pPr>
-      <w:r>
-        <w:t>To predict floor, building number, and coordinates, I wanted to understand these positional attributes better with visualization. I plotted scatter plots for each floor and buildings to see the layout of the space we are working with. The first feature that stood out was that only Building 2 has a 4th floor. This explains my previous observation of having less records in Floor 4 and more in Building 2.</w:t>
-      </w:r>
-      <w:r>
-        <w:t xml:space="preserve"> </w:t>
+    </w:p>
+    <w:p>
+      <w:pPr>
+        <w:pStyle w:val="PostHeadPara"/>
+        <w:jc w:val="center"/>
+      </w:pPr>
+      <w:r>
+        <w:drawing>
+          <wp:inline distT="0" distB="0" distL="0" distR="0" wp14:anchorId="71DB3B9C" wp14:editId="20C4016A">
+            <wp:extent cx="3657600" cy="911060"/>
+            <wp:effectExtent l="0" t="0" r="0" b="3810"/>
+            <wp:docPr id="1634416267" name="Picture 1" descr="A graph with different colored squares&#10;&#10;AI-generated content may be incorrect."/>
+            <wp:cNvGraphicFramePr>
+              <a:graphicFrameLocks xmlns:a="http://schemas.openxmlformats.org/drawingml/2006/main" noChangeAspect="1"/>
+            </wp:cNvGraphicFramePr>
+            <a:graphic xmlns:a="http://schemas.openxmlformats.org/drawingml/2006/main">
+              <a:graphicData uri="http://schemas.openxmlformats.org/drawingml/2006/picture">
+                <pic:pic xmlns:pic="http://schemas.openxmlformats.org/drawingml/2006/picture">
+                  <pic:nvPicPr>
+                    <pic:cNvPr id="1634416267" name="Picture 1" descr="A graph with different colored squares&#10;&#10;AI-generated content may be incorrect."/>
+                    <pic:cNvPicPr/>
+                  </pic:nvPicPr>
+                  <pic:blipFill>
+                    <a:blip r:embed="rId13"/>
+                    <a:stretch>
+                      <a:fillRect/>
+                    </a:stretch>
+                  </pic:blipFill>
+                  <pic:spPr>
+                    <a:xfrm>
+                      <a:off x="0" y="0"/>
+                      <a:ext cx="3657600" cy="911060"/>
+                    </a:xfrm>
+                    <a:prstGeom prst="rect">
+                      <a:avLst/>
+                    </a:prstGeom>
+                  </pic:spPr>
+                </pic:pic>
+              </a:graphicData>
+            </a:graphic>
+          </wp:inline>
+        </w:drawing>
+      </w:r>
+    </w:p>
+    <w:p>
+      <w:pPr>
+        <w:pStyle w:val="PostHeadPara"/>
+        <w:jc w:val="center"/>
+      </w:pPr>
+      <w:r>
+        <w:drawing>
+          <wp:inline distT="0" distB="0" distL="0" distR="0" wp14:anchorId="136EE803" wp14:editId="30BEEB6D">
+            <wp:extent cx="3657600" cy="911060"/>
+            <wp:effectExtent l="0" t="0" r="0" b="3810"/>
+            <wp:docPr id="896154503" name="Picture 1" descr="A graph of different colored squares&#10;&#10;AI-generated content may be incorrect."/>
+            <wp:cNvGraphicFramePr>
+              <a:graphicFrameLocks xmlns:a="http://schemas.openxmlformats.org/drawingml/2006/main" noChangeAspect="1"/>
+            </wp:cNvGraphicFramePr>
+            <a:graphic xmlns:a="http://schemas.openxmlformats.org/drawingml/2006/main">
+              <a:graphicData uri="http://schemas.openxmlformats.org/drawingml/2006/picture">
+                <pic:pic xmlns:pic="http://schemas.openxmlformats.org/drawingml/2006/picture">
+                  <pic:nvPicPr>
+                    <pic:cNvPr id="896154503" name="Picture 1" descr="A graph of different colored squares&#10;&#10;AI-generated content may be incorrect."/>
+                    <pic:cNvPicPr/>
+                  </pic:nvPicPr>
+                  <pic:blipFill>
+                    <a:blip r:embed="rId14"/>
+                    <a:stretch>
+                      <a:fillRect/>
+                    </a:stretch>
+                  </pic:blipFill>
+                  <pic:spPr>
+                    <a:xfrm>
+                      <a:off x="0" y="0"/>
+                      <a:ext cx="3657600" cy="911060"/>
+                    </a:xfrm>
+                    <a:prstGeom prst="rect">
+                      <a:avLst/>
+                    </a:prstGeom>
+                  </pic:spPr>
+                </pic:pic>
+              </a:graphicData>
+            </a:graphic>
+          </wp:inline>
+        </w:drawing>
+      </w:r>
+    </w:p>
+    <w:p>
+      <w:pPr>
+        <w:pStyle w:val="FigureCaption"/>
+      </w:pPr>
+      <w:r>
+        <w:t xml:space="preserve">Figure </w:t>
+      </w:r>
+      <w:r>
+        <w:t>6</w:t>
+      </w:r>
+      <w:r>
+        <w:t xml:space="preserve">: </w:t>
+      </w:r>
+      <w:r>
+        <w:t>Scatter plot of record by floor and by building based of coordinates</w:t>
       </w:r>
     </w:p>
     <w:p>
       <w:pPr>
         <w:pStyle w:val="PostHeadPara"/>
         <w:ind w:firstLine="360"/>
-      </w:pPr>
+        <w:jc w:val="left"/>
+      </w:pPr>
+      <w:r>
+        <w:t>Next, I sought to figure out the frequency distribution of all floors and buildings. This confirmed that there are more records in building 2 and we can see that only building 2 has a 4</w:t>
+      </w:r>
+      <w:r>
+        <w:rPr>
+          <w:vertAlign w:val="superscript"/>
+        </w:rPr>
+        <w:t>th</w:t>
+      </w:r>
+      <w:r>
+        <w:t xml:space="preserve"> floor. Even without the 4</w:t>
+      </w:r>
+      <w:r>
+        <w:rPr>
+          <w:vertAlign w:val="superscript"/>
+        </w:rPr>
+        <w:t>th</w:t>
+      </w:r>
+      <w:r>
+        <w:t xml:space="preserve"> floor, building 2 still appears the most frequent among all buildings.</w:t>
+      </w:r>
     </w:p>
     <w:p>
       <w:pPr>
         <w:pStyle w:val="PostHeadPara"/>
+        <w:ind w:firstLine="360"/>
+        <w:jc w:val="left"/>
+      </w:pPr>
+    </w:p>
+    <w:p>
+      <w:pPr>
+        <w:pStyle w:val="PostHeadPara"/>
+        <w:ind w:firstLine="360"/>
         <w:jc w:val="center"/>
       </w:pPr>
       <w:r>
+        <w:rPr>
+          <w:noProof/>
+        </w:rPr>
+        <w:lastRenderedPageBreak/>
         <w:drawing>
-          <wp:inline distT="0" distB="0" distL="0" distR="0" wp14:anchorId="5106A64B" wp14:editId="3B62960E">
-            <wp:extent cx="5486400" cy="2579735"/>
-            <wp:effectExtent l="0" t="0" r="0" b="0"/>
+          <wp:inline distT="0" distB="0" distL="0" distR="0" wp14:anchorId="5106A64B" wp14:editId="1972DFF7">
+            <wp:extent cx="2743200" cy="1289867"/>
+            <wp:effectExtent l="0" t="0" r="0" b="5715"/>
             <wp:docPr id="2078153723" name="Picture 1" descr="A graph of a graph of a graph&#10;&#10;AI-generated content may be incorrect."/>
             <wp:cNvGraphicFramePr>
               <a:graphicFrameLocks xmlns:a="http://schemas.openxmlformats.org/drawingml/2006/main" noChangeAspect="1"/>
@@ -911,7 +1120,7 @@
                     <pic:cNvPicPr/>
                   </pic:nvPicPr>
                   <pic:blipFill>
-                    <a:blip r:embed="rId13"/>
+                    <a:blip r:embed="rId15"/>
                     <a:stretch>
                       <a:fillRect/>
                     </a:stretch>
@@ -919,7 +1128,7 @@
                   <pic:spPr>
                     <a:xfrm>
                       <a:off x="0" y="0"/>
-                      <a:ext cx="5486400" cy="2579735"/>
+                      <a:ext cx="2743200" cy="1289867"/>
                     </a:xfrm>
                     <a:prstGeom prst="rect">
                       <a:avLst/>
@@ -937,20 +1146,16 @@
         <w:pStyle w:val="FigureCaption"/>
       </w:pPr>
       <w:r>
-        <w:lastRenderedPageBreak/>
         <w:t xml:space="preserve"> </w:t>
       </w:r>
       <w:r>
         <w:t xml:space="preserve">Figure </w:t>
       </w:r>
       <w:r>
-        <w:t>5</w:t>
-      </w:r>
-      <w:r>
-        <w:t xml:space="preserve">: Distribution plots and RSSI </w:t>
-      </w:r>
-      <w:r>
-        <w:t>values across all WAP features</w:t>
+        <w:t>7</w:t>
+      </w:r>
+      <w:r>
+        <w:t>: Distribution plots and RSSI values across all WAP features</w:t>
       </w:r>
     </w:p>
     <w:p>
@@ -975,10 +1180,10 @@
       </w:pPr>
       <w:r>
         <w:drawing>
-          <wp:inline distT="0" distB="0" distL="0" distR="0" wp14:anchorId="3B9F1E5B" wp14:editId="64CA97DB">
-            <wp:extent cx="2743200" cy="1237352"/>
-            <wp:effectExtent l="0" t="0" r="0" b="1270"/>
-            <wp:docPr id="13438038" name="Picture 1" descr="A black screen with colorful text&#10;&#10;AI-generated content may be incorrect."/>
+          <wp:inline distT="0" distB="0" distL="0" distR="0" wp14:anchorId="0EE07DCD" wp14:editId="42FF9498">
+            <wp:extent cx="2743200" cy="1462414"/>
+            <wp:effectExtent l="0" t="0" r="0" b="4445"/>
+            <wp:docPr id="1592917514" name="Picture 1"/>
             <wp:cNvGraphicFramePr>
               <a:graphicFrameLocks xmlns:a="http://schemas.openxmlformats.org/drawingml/2006/main" noChangeAspect="1"/>
             </wp:cNvGraphicFramePr>
@@ -986,30 +1191,23 @@
               <a:graphicData uri="http://schemas.openxmlformats.org/drawingml/2006/picture">
                 <pic:pic xmlns:pic="http://schemas.openxmlformats.org/drawingml/2006/picture">
                   <pic:nvPicPr>
-                    <pic:cNvPr id="13438038" name="Picture 1" descr="A black screen with colorful text&#10;&#10;AI-generated content may be incorrect."/>
+                    <pic:cNvPr id="1592917514" name=""/>
                     <pic:cNvPicPr/>
                   </pic:nvPicPr>
-                  <pic:blipFill rotWithShape="1">
-                    <a:blip r:embed="rId14"/>
-                    <a:srcRect r="50769" b="7293"/>
-                    <a:stretch/>
+                  <pic:blipFill>
+                    <a:blip r:embed="rId16"/>
+                    <a:stretch>
+                      <a:fillRect/>
+                    </a:stretch>
                   </pic:blipFill>
-                  <pic:spPr bwMode="auto">
+                  <pic:spPr>
                     <a:xfrm>
                       <a:off x="0" y="0"/>
-                      <a:ext cx="2743200" cy="1237352"/>
+                      <a:ext cx="2743200" cy="1462414"/>
                     </a:xfrm>
                     <a:prstGeom prst="rect">
                       <a:avLst/>
                     </a:prstGeom>
-                    <a:ln>
-                      <a:noFill/>
-                    </a:ln>
-                    <a:extLst>
-                      <a:ext uri="{53640926-AAD7-44D8-BBD7-CCE9431645EC}">
-                        <a14:shadowObscured xmlns:a14="http://schemas.microsoft.com/office/drawing/2010/main"/>
-                      </a:ext>
-                    </a:extLst>
                   </pic:spPr>
                 </pic:pic>
               </a:graphicData>
@@ -1017,50 +1215,6 @@
           </wp:inline>
         </w:drawing>
       </w:r>
-      <w:r>
-        <w:drawing>
-          <wp:inline distT="0" distB="0" distL="0" distR="0" wp14:anchorId="0B22FC10" wp14:editId="6A5B9426">
-            <wp:extent cx="2743200" cy="1233952"/>
-            <wp:effectExtent l="0" t="0" r="0" b="4445"/>
-            <wp:docPr id="498657366" name="Picture 1" descr="A black rectangular object with white text&#10;&#10;AI-generated content may be incorrect."/>
-            <wp:cNvGraphicFramePr>
-              <a:graphicFrameLocks xmlns:a="http://schemas.openxmlformats.org/drawingml/2006/main" noChangeAspect="1"/>
-            </wp:cNvGraphicFramePr>
-            <a:graphic xmlns:a="http://schemas.openxmlformats.org/drawingml/2006/main">
-              <a:graphicData uri="http://schemas.openxmlformats.org/drawingml/2006/picture">
-                <pic:pic xmlns:pic="http://schemas.openxmlformats.org/drawingml/2006/picture">
-                  <pic:nvPicPr>
-                    <pic:cNvPr id="498657366" name="Picture 1" descr="A black rectangular object with white text&#10;&#10;AI-generated content may be incorrect."/>
-                    <pic:cNvPicPr/>
-                  </pic:nvPicPr>
-                  <pic:blipFill rotWithShape="1">
-                    <a:blip r:embed="rId15"/>
-                    <a:srcRect r="50218"/>
-                    <a:stretch/>
-                  </pic:blipFill>
-                  <pic:spPr bwMode="auto">
-                    <a:xfrm>
-                      <a:off x="0" y="0"/>
-                      <a:ext cx="2743200" cy="1233952"/>
-                    </a:xfrm>
-                    <a:prstGeom prst="rect">
-                      <a:avLst/>
-                    </a:prstGeom>
-                    <a:ln>
-                      <a:noFill/>
-                    </a:ln>
-                    <a:extLst>
-                      <a:ext uri="{53640926-AAD7-44D8-BBD7-CCE9431645EC}">
-                        <a14:shadowObscured xmlns:a14="http://schemas.microsoft.com/office/drawing/2010/main"/>
-                      </a:ext>
-                    </a:extLst>
-                  </pic:spPr>
-                </pic:pic>
-              </a:graphicData>
-            </a:graphic>
-          </wp:inline>
-        </w:drawing>
-      </w:r>
     </w:p>
     <w:p>
       <w:pPr>
@@ -1070,7 +1224,7 @@
         <w:t xml:space="preserve">Figure </w:t>
       </w:r>
       <w:r>
-        <w:t>6</w:t>
+        <w:t>8</w:t>
       </w:r>
       <w:r>
         <w:t xml:space="preserve">: </w:t>
@@ -1088,7 +1242,25 @@
         <w:ind w:firstLine="360"/>
       </w:pPr>
       <w:r>
-        <w:t>To find out whether Wi-Fi access points are floor specific or building specific, the code above was run. It shows that signals from one WAP can appear on multiple floors and multiple buildings. Moreover, there were 55 WAPs that did not receive any signals at all, and these features are dropped.</w:t>
+        <w:t xml:space="preserve">To find out whether Wi-Fi access points are floor specific or building specific, the </w:t>
+      </w:r>
+      <w:r>
+        <w:t>visualization</w:t>
+      </w:r>
+      <w:r>
+        <w:t xml:space="preserve"> above was r</w:t>
+      </w:r>
+      <w:r>
+        <w:t>a</w:t>
+      </w:r>
+      <w:r>
+        <w:t xml:space="preserve">n. It shows that signals from one WAP can appear on multiple floors and multiple buildings. </w:t>
+      </w:r>
+      <w:r>
+        <w:t xml:space="preserve">RSSI travels through floors better as more WAP signals travel to 4 floors while it doesn’t travel through building as much as most RSSI signals stay in the same building. </w:t>
+      </w:r>
+      <w:r>
+        <w:t>Moreover, there were 55 WAPs that did not receive any signals at all, and these features are dropped.</w:t>
       </w:r>
     </w:p>
     <w:p>
@@ -1103,10 +1275,13 @@
         <w:jc w:val="center"/>
       </w:pPr>
       <w:r>
+        <w:rPr>
+          <w:noProof/>
+        </w:rPr>
         <w:drawing>
-          <wp:inline distT="0" distB="0" distL="0" distR="0" wp14:anchorId="2F2298A8" wp14:editId="5D473760">
-            <wp:extent cx="2743200" cy="1363028"/>
-            <wp:effectExtent l="0" t="0" r="0" b="8890"/>
+          <wp:inline distT="0" distB="0" distL="0" distR="0" wp14:anchorId="2F2298A8" wp14:editId="180C932B">
+            <wp:extent cx="3657600" cy="1817371"/>
+            <wp:effectExtent l="0" t="0" r="0" b="0"/>
             <wp:docPr id="1415548515" name="Picture 1" descr="A graph of a bar graph&#10;&#10;AI-generated content may be incorrect."/>
             <wp:cNvGraphicFramePr>
               <a:graphicFrameLocks xmlns:a="http://schemas.openxmlformats.org/drawingml/2006/main" noChangeAspect="1"/>
@@ -1119,7 +1294,7 @@
                     <pic:cNvPicPr/>
                   </pic:nvPicPr>
                   <pic:blipFill>
-                    <a:blip r:embed="rId16"/>
+                    <a:blip r:embed="rId17"/>
                     <a:stretch>
                       <a:fillRect/>
                     </a:stretch>
@@ -1127,7 +1302,7 @@
                   <pic:spPr>
                     <a:xfrm>
                       <a:off x="0" y="0"/>
-                      <a:ext cx="2743200" cy="1363028"/>
+                      <a:ext cx="3657600" cy="1817371"/>
                     </a:xfrm>
                     <a:prstGeom prst="rect">
                       <a:avLst/>
@@ -1139,11 +1314,42 @@
           </wp:inline>
         </w:drawing>
       </w:r>
-      <w:r>
+    </w:p>
+    <w:p>
+      <w:pPr>
+        <w:pStyle w:val="PostHeadPara"/>
+        <w:jc w:val="center"/>
+        <w:rPr>
+          <w:rFonts w:ascii="Linux Biolinum O" w:hAnsi="Linux Biolinum O" w:cs="Linux Biolinum O"/>
+          <w:sz w:val="16"/>
+          <w:szCs w:val="22"/>
+          <w:lang w:eastAsia="ja-JP"/>
+        </w:rPr>
+      </w:pPr>
+      <w:r>
+        <w:rPr>
+          <w:rFonts w:ascii="Linux Biolinum O" w:hAnsi="Linux Biolinum O" w:cs="Linux Biolinum O"/>
+          <w:sz w:val="16"/>
+          <w:szCs w:val="22"/>
+          <w:lang w:eastAsia="ja-JP"/>
+        </w:rPr>
+        <w:t xml:space="preserve">Figure 9: Boxplot of RSSI signals on each WAP per floor </w:t>
+      </w:r>
+    </w:p>
+    <w:p>
+      <w:pPr>
+        <w:pStyle w:val="PostHeadPara"/>
+        <w:jc w:val="center"/>
+      </w:pPr>
+      <w:r>
+        <w:rPr>
+          <w:noProof/>
+        </w:rPr>
+        <w:lastRenderedPageBreak/>
         <w:drawing>
-          <wp:inline distT="0" distB="0" distL="0" distR="0" wp14:anchorId="17263DE7" wp14:editId="79D6EC77">
-            <wp:extent cx="2743200" cy="1363028"/>
-            <wp:effectExtent l="0" t="0" r="0" b="8890"/>
+          <wp:inline distT="0" distB="0" distL="0" distR="0" wp14:anchorId="17263DE7" wp14:editId="211CFEEB">
+            <wp:extent cx="3657600" cy="1817371"/>
+            <wp:effectExtent l="0" t="0" r="0" b="0"/>
             <wp:docPr id="1949025654" name="Picture 1" descr="A graph of different sizes and colors&#10;&#10;AI-generated content may be incorrect."/>
             <wp:cNvGraphicFramePr>
               <a:graphicFrameLocks xmlns:a="http://schemas.openxmlformats.org/drawingml/2006/main" noChangeAspect="1"/>
@@ -1156,7 +1362,7 @@
                     <pic:cNvPicPr/>
                   </pic:nvPicPr>
                   <pic:blipFill>
-                    <a:blip r:embed="rId17"/>
+                    <a:blip r:embed="rId18"/>
                     <a:stretch>
                       <a:fillRect/>
                     </a:stretch>
@@ -1164,7 +1370,7 @@
                   <pic:spPr>
                     <a:xfrm>
                       <a:off x="0" y="0"/>
-                      <a:ext cx="2743200" cy="1363028"/>
+                      <a:ext cx="3657600" cy="1817371"/>
                     </a:xfrm>
                     <a:prstGeom prst="rect">
                       <a:avLst/>
@@ -1185,16 +1391,10 @@
         <w:t xml:space="preserve">Figure </w:t>
       </w:r>
       <w:r>
-        <w:t>7</w:t>
-      </w:r>
-      <w:r>
-        <w:t xml:space="preserve">: </w:t>
-      </w:r>
-      <w:r>
-        <w:t xml:space="preserve">Boxplot of </w:t>
-      </w:r>
-      <w:r>
-        <w:t xml:space="preserve">RSSI signals on each WAP per building and floor </w:t>
+        <w:t>10</w:t>
+      </w:r>
+      <w:r>
+        <w:t xml:space="preserve">: Boxplot of RSSI signals on each WAP per building </w:t>
       </w:r>
     </w:p>
     <w:p>
@@ -1217,14 +1417,19 @@
     <w:p>
       <w:pPr>
         <w:pStyle w:val="PostHeadPara"/>
+      </w:pPr>
+    </w:p>
+    <w:p>
+      <w:pPr>
+        <w:pStyle w:val="PostHeadPara"/>
         <w:jc w:val="center"/>
       </w:pPr>
       <w:r>
         <w:drawing>
-          <wp:inline distT="0" distB="0" distL="0" distR="0" wp14:anchorId="290931FF" wp14:editId="60CFD3A9">
-            <wp:extent cx="5486400" cy="1467143"/>
+          <wp:inline distT="0" distB="0" distL="0" distR="0" wp14:anchorId="120D9A56" wp14:editId="41957592">
+            <wp:extent cx="2743200" cy="1452393"/>
             <wp:effectExtent l="0" t="0" r="0" b="0"/>
-            <wp:docPr id="259368268" name="Picture 1" descr="A screenshot of a computer&#10;&#10;AI-generated content may be incorrect."/>
+            <wp:docPr id="1195218906" name="Picture 1"/>
             <wp:cNvGraphicFramePr>
               <a:graphicFrameLocks xmlns:a="http://schemas.openxmlformats.org/drawingml/2006/main" noChangeAspect="1"/>
             </wp:cNvGraphicFramePr>
@@ -1232,11 +1437,11 @@
               <a:graphicData uri="http://schemas.openxmlformats.org/drawingml/2006/picture">
                 <pic:pic xmlns:pic="http://schemas.openxmlformats.org/drawingml/2006/picture">
                   <pic:nvPicPr>
-                    <pic:cNvPr id="259368268" name="Picture 1" descr="A screenshot of a computer&#10;&#10;AI-generated content may be incorrect."/>
+                    <pic:cNvPr id="1195218906" name=""/>
                     <pic:cNvPicPr/>
                   </pic:nvPicPr>
                   <pic:blipFill>
-                    <a:blip r:embed="rId18"/>
+                    <a:blip r:embed="rId19"/>
                     <a:stretch>
                       <a:fillRect/>
                     </a:stretch>
@@ -1244,7 +1449,7 @@
                   <pic:spPr>
                     <a:xfrm>
                       <a:off x="0" y="0"/>
-                      <a:ext cx="5486400" cy="1467143"/>
+                      <a:ext cx="2743200" cy="1452393"/>
                     </a:xfrm>
                     <a:prstGeom prst="rect">
                       <a:avLst/>
@@ -1261,18 +1466,57 @@
       <w:pPr>
         <w:pStyle w:val="PostHeadPara"/>
         <w:jc w:val="center"/>
-      </w:pPr>
-      <w:r>
+        <w:rPr>
+          <w:rFonts w:ascii="Linux Biolinum O" w:hAnsi="Linux Biolinum O" w:cs="Linux Biolinum O"/>
+          <w:sz w:val="16"/>
+          <w:szCs w:val="22"/>
+          <w:lang w:eastAsia="ja-JP"/>
+        </w:rPr>
+      </w:pPr>
+      <w:r>
+        <w:rPr>
+          <w:rFonts w:ascii="Linux Biolinum O" w:hAnsi="Linux Biolinum O" w:cs="Linux Biolinum O"/>
+          <w:sz w:val="16"/>
+          <w:szCs w:val="22"/>
+          <w:lang w:eastAsia="ja-JP"/>
+        </w:rPr>
         <w:t xml:space="preserve">Figure </w:t>
       </w:r>
       <w:r>
-        <w:t>8</w:t>
-      </w:r>
-      <w:r>
-        <w:t xml:space="preserve">: </w:t>
-      </w:r>
-      <w:r>
-        <w:t>Displaying detected RSSI WAP for all records</w:t>
+        <w:rPr>
+          <w:rFonts w:ascii="Linux Biolinum O" w:hAnsi="Linux Biolinum O" w:cs="Linux Biolinum O"/>
+          <w:sz w:val="16"/>
+          <w:szCs w:val="22"/>
+          <w:lang w:eastAsia="ja-JP"/>
+        </w:rPr>
+        <w:t>10</w:t>
+      </w:r>
+      <w:r>
+        <w:rPr>
+          <w:rFonts w:ascii="Linux Biolinum O" w:hAnsi="Linux Biolinum O" w:cs="Linux Biolinum O"/>
+          <w:sz w:val="16"/>
+          <w:szCs w:val="22"/>
+          <w:lang w:eastAsia="ja-JP"/>
+        </w:rPr>
+        <w:t xml:space="preserve">: Displaying </w:t>
+      </w:r>
+      <w:r>
+        <w:rPr>
+          <w:rFonts w:ascii="Linux Biolinum O" w:hAnsi="Linux Biolinum O" w:cs="Linux Biolinum O"/>
+          <w:sz w:val="16"/>
+          <w:szCs w:val="22"/>
+          <w:lang w:eastAsia="ja-JP"/>
+        </w:rPr>
+        <w:t xml:space="preserve">the distribution of the number of </w:t>
+      </w:r>
+      <w:r>
+        <w:rPr>
+          <w:rFonts w:ascii="Linux Biolinum O" w:hAnsi="Linux Biolinum O" w:cs="Linux Biolinum O"/>
+          <w:sz w:val="16"/>
+          <w:szCs w:val="22"/>
+          <w:lang w:eastAsia="ja-JP"/>
+        </w:rPr>
+        <w:t>detected WAP for all records</w:t>
       </w:r>
     </w:p>
     <w:p>
@@ -1281,7 +1525,6 @@
         <w:ind w:firstLine="360"/>
       </w:pPr>
       <w:r>
-        <w:lastRenderedPageBreak/>
         <w:t xml:space="preserve">Initially, I thought that each record would only show a detected signal from one WAP, but it turns out that’s not the case—some records detect signals from multiple WAPs at the same time. This can create a challenge when making predictions because the overlapping signals might introduce noise or make it harder to distinguish between locations. </w:t>
       </w:r>
     </w:p>
@@ -1317,7 +1560,11 @@
         <w:pStyle w:val="PostHeadPara"/>
       </w:pPr>
       <w:r>
-        <w:t xml:space="preserve">I first confirmed that one device can detect multiple WAP signals simultaneously. This happens during initial network scanning, network reconnection, roaming, and periodical background scanning [4]. Wi-Fi signals can travel through multiple rooms and floors, but their strength and quality are significantly affected. Signal strength decreases with distance and obstacles. Wi-Fi signals attenuate, meaning the signals weaken due to the noisy environment. That is why we have many RSSI values in our dataset. Sometimes these signals bounce off surfaces causing an interference, but these RSSI values can help approximate the distance with triangulation-based methods and estimations. For reliable connectivity, signal strengths between -50 dBm and -70 dBm are ideal [5], [6]. I will incorporate this into my data exploration by filtering the signals above -70dBm. </w:t>
+        <w:t xml:space="preserve">I first confirmed that one device can detect multiple WAP signals simultaneously. This happens during initial network scanning, network reconnection, roaming, and periodical background scanning [4]. Wi-Fi signals can travel through multiple rooms and floors, but their strength and quality are significantly affected. Signal strength decreases with distance and obstacles. Wi-Fi signals attenuate, meaning the signals weaken due to the noisy environment. That is why we have many RSSI values in our dataset. Sometimes these signals bounce off surfaces causing an interference, but these RSSI </w:t>
+      </w:r>
+      <w:r>
+        <w:lastRenderedPageBreak/>
+        <w:t xml:space="preserve">values can help approximate the distance with triangulation-based methods and estimations. For reliable connectivity, signal strengths between -50 dBm and -70 dBm are ideal [5], [6]. I will incorporate this into my data exploration by filtering the signals above -70dBm. </w:t>
       </w:r>
     </w:p>
     <w:p>
@@ -1336,6 +1583,305 @@
       </w:pPr>
       <w:r>
         <w:t>This deeper understanding of Wi-Fi fingerprinting will guide feature engineering and model selection, ensuring we use the most reliable signals for accurate indoor localization.</w:t>
+      </w:r>
+    </w:p>
+    <w:p>
+      <w:pPr>
+        <w:pStyle w:val="Head1"/>
+        <w:tabs>
+          <w:tab w:val="clear" w:pos="360"/>
+        </w:tabs>
+        <w:ind w:left="432" w:hanging="432"/>
+      </w:pPr>
+      <w:r>
+        <w:t>EARLY Data CLEANING AND PREPARATION</w:t>
+      </w:r>
+    </w:p>
+    <w:p>
+      <w:pPr>
+        <w:pStyle w:val="Para"/>
+        <w:ind w:firstLine="0"/>
+        <w:rPr>
+          <w:lang w:eastAsia="en-US"/>
+        </w:rPr>
+      </w:pPr>
+      <w:r>
+        <w:rPr>
+          <w:lang w:eastAsia="en-US"/>
+        </w:rPr>
+        <w:t xml:space="preserve">With more understanding of the dataset and </w:t>
+      </w:r>
+      <w:proofErr w:type="spellStart"/>
+      <w:r>
+        <w:rPr>
+          <w:lang w:eastAsia="en-US"/>
+        </w:rPr>
+        <w:t>WiFi</w:t>
+      </w:r>
+      <w:proofErr w:type="spellEnd"/>
+      <w:r>
+        <w:rPr>
+          <w:lang w:eastAsia="en-US"/>
+        </w:rPr>
+        <w:t xml:space="preserve">-fingerprinting, the dataset was prepared for initial model creation. </w:t>
+      </w:r>
+      <w:r>
+        <w:rPr>
+          <w:lang w:eastAsia="en-US"/>
+        </w:rPr>
+        <w:t xml:space="preserve">Some data cleaning was already done for the visualization such as turning non-detected RSSI values from 100 to -115 and deleting the WAP columns that were never detected. </w:t>
+      </w:r>
+      <w:r>
+        <w:rPr>
+          <w:lang w:eastAsia="en-US"/>
+        </w:rPr>
+        <w:t>This section</w:t>
+      </w:r>
+      <w:r>
+        <w:rPr>
+          <w:lang w:eastAsia="en-US"/>
+        </w:rPr>
+        <w:t xml:space="preserve"> aims to continue that.</w:t>
+      </w:r>
+    </w:p>
+    <w:p>
+      <w:pPr>
+        <w:pStyle w:val="Para"/>
+        <w:rPr>
+          <w:lang w:eastAsia="en-US"/>
+        </w:rPr>
+      </w:pPr>
+      <w:r>
+        <w:rPr>
+          <w:lang w:eastAsia="en-US"/>
+        </w:rPr>
+        <w:t xml:space="preserve">The columns were first checked for missing values and from the </w:t>
+      </w:r>
+      <w:proofErr w:type="spellStart"/>
+      <w:r>
+        <w:rPr>
+          <w:lang w:eastAsia="en-US"/>
+        </w:rPr>
+        <w:t>D</w:t>
+      </w:r>
+      <w:r>
+        <w:rPr>
+          <w:lang w:eastAsia="en-US"/>
+        </w:rPr>
+        <w:t>ata</w:t>
+      </w:r>
+      <w:r>
+        <w:rPr>
+          <w:lang w:eastAsia="en-US"/>
+        </w:rPr>
+        <w:t>F</w:t>
+      </w:r>
+      <w:r>
+        <w:rPr>
+          <w:lang w:eastAsia="en-US"/>
+        </w:rPr>
+        <w:t>rame</w:t>
+      </w:r>
+      <w:proofErr w:type="spellEnd"/>
+      <w:r>
+        <w:rPr>
+          <w:lang w:eastAsia="en-US"/>
+        </w:rPr>
+        <w:t xml:space="preserve"> information, there were no null values. This was confirmed by applying </w:t>
+      </w:r>
+      <w:r>
+        <w:rPr>
+          <w:lang w:eastAsia="en-US"/>
+        </w:rPr>
+        <w:t>a</w:t>
+      </w:r>
+      <w:r>
+        <w:rPr>
+          <w:lang w:eastAsia="en-US"/>
+        </w:rPr>
+        <w:t xml:space="preserve"> simple code to check for missing values. A </w:t>
+      </w:r>
+      <w:proofErr w:type="spellStart"/>
+      <w:r>
+        <w:rPr>
+          <w:lang w:eastAsia="en-US"/>
+        </w:rPr>
+        <w:t>MinMaxScaler</w:t>
+      </w:r>
+      <w:proofErr w:type="spellEnd"/>
+      <w:r>
+        <w:rPr>
+          <w:lang w:eastAsia="en-US"/>
+        </w:rPr>
+        <w:t xml:space="preserve"> was used to </w:t>
+      </w:r>
+      <w:r>
+        <w:rPr>
+          <w:lang w:eastAsia="en-US"/>
+        </w:rPr>
+        <w:t xml:space="preserve">scale the RSSI columns and the coordinate columns. </w:t>
+      </w:r>
+      <w:proofErr w:type="spellStart"/>
+      <w:r>
+        <w:rPr>
+          <w:lang w:eastAsia="en-US"/>
+        </w:rPr>
+        <w:t>MinMaxScaler</w:t>
+      </w:r>
+      <w:proofErr w:type="spellEnd"/>
+      <w:r>
+        <w:rPr>
+          <w:lang w:eastAsia="en-US"/>
+        </w:rPr>
+        <w:t xml:space="preserve"> does not assume normal distribution and it works well with distance-based models like SVM and CNNs </w:t>
+      </w:r>
+      <w:r>
+        <w:rPr>
+          <w:lang w:eastAsia="en-US"/>
+        </w:rPr>
+        <w:t xml:space="preserve">[7] </w:t>
+      </w:r>
+      <w:r>
+        <w:rPr>
+          <w:lang w:eastAsia="en-US"/>
+        </w:rPr>
+        <w:t xml:space="preserve">which will be explored in the later part of this project. The other positional values (floor and </w:t>
+      </w:r>
+      <w:proofErr w:type="spellStart"/>
+      <w:r>
+        <w:rPr>
+          <w:lang w:eastAsia="en-US"/>
+        </w:rPr>
+        <w:t>buildingId</w:t>
+      </w:r>
+      <w:proofErr w:type="spellEnd"/>
+      <w:r>
+        <w:rPr>
+          <w:lang w:eastAsia="en-US"/>
+        </w:rPr>
+        <w:t xml:space="preserve">) were encoded into separate columns to, again, cater to </w:t>
+      </w:r>
+      <w:r>
+        <w:rPr>
+          <w:lang w:eastAsia="en-US"/>
+        </w:rPr>
+        <w:t>distance-based models</w:t>
+      </w:r>
+      <w:r>
+        <w:rPr>
+          <w:lang w:eastAsia="en-US"/>
+        </w:rPr>
+        <w:t>.</w:t>
+      </w:r>
+    </w:p>
+    <w:p>
+      <w:pPr>
+        <w:pStyle w:val="ParaContinue"/>
+        <w:rPr>
+          <w:lang w:eastAsia="en-US"/>
+        </w:rPr>
+      </w:pPr>
+      <w:r>
+        <w:rPr>
+          <w:lang w:eastAsia="en-US"/>
+        </w:rPr>
+        <w:t>The RSSI columns are plentiful originally containing 520 attributes—</w:t>
+      </w:r>
+      <w:r>
+        <w:rPr>
+          <w:lang w:eastAsia="en-US"/>
+        </w:rPr>
+        <w:t>465</w:t>
+      </w:r>
+      <w:r>
+        <w:rPr>
+          <w:lang w:eastAsia="en-US"/>
+        </w:rPr>
+        <w:t xml:space="preserve"> after the deletion </w:t>
+      </w:r>
+      <w:r>
+        <w:rPr>
+          <w:lang w:eastAsia="en-US"/>
+        </w:rPr>
+        <w:t xml:space="preserve">of never detected WAP. These columns could be further narrowed down with </w:t>
+      </w:r>
+      <w:r>
+        <w:rPr>
+          <w:lang w:eastAsia="en-US"/>
+        </w:rPr>
+        <w:t>Principal component analysi</w:t>
+      </w:r>
+      <w:r>
+        <w:rPr>
+          <w:lang w:eastAsia="en-US"/>
+        </w:rPr>
+        <w:t xml:space="preserve">s (PCA). </w:t>
+      </w:r>
+      <w:r>
+        <w:rPr>
+          <w:lang w:eastAsia="en-US"/>
+        </w:rPr>
+        <w:t>PCA</w:t>
+      </w:r>
+      <w:r>
+        <w:rPr>
+          <w:lang w:eastAsia="en-US"/>
+        </w:rPr>
+        <w:t xml:space="preserve"> </w:t>
+      </w:r>
+      <w:r>
+        <w:rPr>
+          <w:lang w:eastAsia="en-US"/>
+        </w:rPr>
+        <w:t xml:space="preserve">reduces the number of </w:t>
+      </w:r>
+      <w:r>
+        <w:rPr>
+          <w:lang w:eastAsia="en-US"/>
+        </w:rPr>
+        <w:t>features</w:t>
+      </w:r>
+      <w:r>
+        <w:rPr>
+          <w:lang w:eastAsia="en-US"/>
+        </w:rPr>
+        <w:t xml:space="preserve"> in large datasets to principal components that retain most of the original information</w:t>
+      </w:r>
+      <w:r>
+        <w:rPr>
+          <w:lang w:eastAsia="en-US"/>
+        </w:rPr>
+        <w:t xml:space="preserve"> [8]. The threshold used is 0.95 </w:t>
+      </w:r>
+      <w:r>
+        <w:rPr>
+          <w:lang w:eastAsia="en-US"/>
+        </w:rPr>
+        <w:t>which keeps enough components to preserve 95% of the variance.</w:t>
+      </w:r>
+      <w:r>
+        <w:rPr>
+          <w:lang w:eastAsia="en-US"/>
+        </w:rPr>
+        <w:t xml:space="preserve"> </w:t>
+      </w:r>
+      <w:r>
+        <w:rPr>
+          <w:lang w:eastAsia="en-US"/>
+        </w:rPr>
+        <w:t xml:space="preserve">This reduced the RSSI columns from 465 to </w:t>
+      </w:r>
+      <w:r>
+        <w:rPr>
+          <w:lang w:eastAsia="en-US"/>
+        </w:rPr>
+        <w:t>167</w:t>
+      </w:r>
+      <w:r>
+        <w:rPr>
+          <w:lang w:eastAsia="en-US"/>
+        </w:rPr>
+        <w:t xml:space="preserve">. </w:t>
       </w:r>
     </w:p>
     <w:p>
@@ -1444,26 +1990,14 @@
         <w:rPr>
           <w:lang w:eastAsia="en-US"/>
         </w:rPr>
-        <w:t xml:space="preserve"> citation generator and, again, </w:t>
-      </w:r>
-      <w:r>
-        <w:rPr>
-          <w:lang w:eastAsia="en-US"/>
-        </w:rPr>
-        <w:t>GPT4o</w:t>
-      </w:r>
-      <w:r>
-        <w:rPr>
-          <w:lang w:eastAsia="en-US"/>
-        </w:rPr>
-        <w:t>.</w:t>
-      </w:r>
-    </w:p>
-    <w:p>
-      <w:pPr>
-        <w:pStyle w:val="PostHeadPara"/>
-        <w:ind w:firstLine="360"/>
-      </w:pPr>
+        <w:t xml:space="preserve"> citation generator and, again, GPT4o.</w:t>
+      </w:r>
+      <w:r>
+        <w:rPr>
+          <w:lang w:eastAsia="en-US"/>
+        </w:rPr>
+        <w:t xml:space="preserve"> </w:t>
+      </w:r>
     </w:p>
     <w:p>
       <w:pPr>
@@ -1489,7 +2023,7 @@
       <w:r>
         <w:t xml:space="preserve">, Naples, Italy, 1–12. </w:t>
       </w:r>
-      <w:hyperlink r:id="rId19" w:tgtFrame="_new" w:history="1">
+      <w:hyperlink r:id="rId20" w:tgtFrame="_new" w:history="1">
         <w:r>
           <w:rPr>
             <w:rStyle w:val="Hyperlink"/>
@@ -1519,7 +2053,7 @@
       <w:r>
         <w:t xml:space="preserve">. Retrieved February 5, 2025, from </w:t>
       </w:r>
-      <w:hyperlink r:id="rId20" w:tgtFrame="_new" w:history="1">
+      <w:hyperlink r:id="rId21" w:tgtFrame="_new" w:history="1">
         <w:r>
           <w:rPr>
             <w:rStyle w:val="Hyperlink"/>
@@ -1562,7 +2096,7 @@
       <w:r>
         <w:t xml:space="preserve">, UCI Machine Learning Repository. </w:t>
       </w:r>
-      <w:hyperlink r:id="rId21" w:history="1">
+      <w:hyperlink r:id="rId22" w:history="1">
         <w:r>
           <w:rPr>
             <w:rStyle w:val="Hyperlink"/>
@@ -1579,40 +2113,18 @@
         <w:pStyle w:val="Bibentry"/>
       </w:pPr>
       <w:r>
-        <w:t xml:space="preserve">Android </w:t>
-      </w:r>
-      <w:proofErr w:type="gramStart"/>
-      <w:r>
-        <w:t>Open Source</w:t>
-      </w:r>
-      <w:proofErr w:type="gramEnd"/>
-      <w:r>
-        <w:t xml:space="preserve"> Project. n.d. Wi-Fi AP/AP concurrency. </w:t>
+        <w:t xml:space="preserve">Android Open Source Project. n.d. Wi-Fi AP/AP concurrency. </w:t>
       </w:r>
       <w:r>
         <w:rPr>
           <w:rStyle w:val="Emphasis"/>
         </w:rPr>
-        <w:t xml:space="preserve">Android </w:t>
-      </w:r>
-      <w:proofErr w:type="gramStart"/>
-      <w:r>
-        <w:rPr>
-          <w:rStyle w:val="Emphasis"/>
-        </w:rPr>
-        <w:t>Open Source</w:t>
-      </w:r>
-      <w:proofErr w:type="gramEnd"/>
-      <w:r>
-        <w:rPr>
-          <w:rStyle w:val="Emphasis"/>
-        </w:rPr>
-        <w:t xml:space="preserve"> Project</w:t>
+        <w:t>Android Open Source Project</w:t>
       </w:r>
       <w:r>
         <w:t xml:space="preserve">. Retrieved from </w:t>
       </w:r>
-      <w:hyperlink r:id="rId22" w:tgtFrame="_new" w:history="1">
+      <w:hyperlink r:id="rId23" w:tgtFrame="_new" w:history="1">
         <w:r>
           <w:rPr>
             <w:rStyle w:val="Hyperlink"/>
@@ -1647,7 +2159,7 @@
       <w:r>
         <w:t xml:space="preserve">. Retrieved from </w:t>
       </w:r>
-      <w:hyperlink r:id="rId23" w:tgtFrame="_new" w:history="1">
+      <w:hyperlink r:id="rId24" w:tgtFrame="_new" w:history="1">
         <w:r>
           <w:rPr>
             <w:rStyle w:val="Hyperlink"/>
@@ -1685,7 +2197,7 @@
       <w:r>
         <w:t xml:space="preserve">. Retrieved from </w:t>
       </w:r>
-      <w:hyperlink r:id="rId24" w:tgtFrame="_new" w:history="1">
+      <w:hyperlink r:id="rId25" w:tgtFrame="_new" w:history="1">
         <w:r>
           <w:rPr>
             <w:rStyle w:val="Hyperlink"/>
@@ -1694,9 +2206,93 @@
         </w:r>
       </w:hyperlink>
     </w:p>
+    <w:p>
+      <w:pPr>
+        <w:pStyle w:val="Bibentry"/>
+      </w:pPr>
+      <w:r>
+        <w:t xml:space="preserve">N. Lang. 2024. What is the </w:t>
+      </w:r>
+      <w:proofErr w:type="spellStart"/>
+      <w:r>
+        <w:t>MinMax</w:t>
+      </w:r>
+      <w:proofErr w:type="spellEnd"/>
+      <w:r>
+        <w:t xml:space="preserve"> Scaler? Data Basecamp. Retrieved February </w:t>
+      </w:r>
+      <w:r>
+        <w:t>16</w:t>
+      </w:r>
+      <w:r>
+        <w:t>, 202</w:t>
+      </w:r>
+      <w:r>
+        <w:t>5</w:t>
+      </w:r>
+      <w:r>
+        <w:t xml:space="preserve">, from </w:t>
+      </w:r>
+      <w:hyperlink r:id="rId26" w:history="1">
+        <w:r>
+          <w:rPr>
+            <w:rStyle w:val="Hyperlink"/>
+          </w:rPr>
+          <w:t>https://databasecamp.de/en/ml/minmax-scaler-en</w:t>
+        </w:r>
+      </w:hyperlink>
+      <w:r>
+        <w:t>.</w:t>
+      </w:r>
+      <w:r>
+        <w:t xml:space="preserve"> </w:t>
+      </w:r>
+    </w:p>
+    <w:p>
+      <w:pPr>
+        <w:pStyle w:val="Bibentry"/>
+      </w:pPr>
+      <w:r>
+        <w:t>IBM</w:t>
+      </w:r>
+      <w:r>
+        <w:t>. 202</w:t>
+      </w:r>
+      <w:r>
+        <w:t>4</w:t>
+      </w:r>
+      <w:r>
+        <w:t>. What is PCA</w:t>
+      </w:r>
+      <w:r>
+        <w:t>?</w:t>
+      </w:r>
+      <w:r>
+        <w:t xml:space="preserve"> Retrieved February </w:t>
+      </w:r>
+      <w:r>
+        <w:t>16</w:t>
+      </w:r>
+      <w:r>
+        <w:t xml:space="preserve">, 2025, from </w:t>
+      </w:r>
+      <w:hyperlink r:id="rId27" w:history="1">
+        <w:r>
+          <w:rPr>
+            <w:rStyle w:val="Hyperlink"/>
+          </w:rPr>
+          <w:t>https://www.ibm.com/think/topics/principal-component-analysis</w:t>
+        </w:r>
+      </w:hyperlink>
+      <w:r>
+        <w:t>.</w:t>
+      </w:r>
+      <w:r>
+        <w:t xml:space="preserve"> </w:t>
+      </w:r>
+    </w:p>
     <w:sectPr>
-      <w:footerReference w:type="default" r:id="rId25"/>
-      <w:footerReference w:type="first" r:id="rId26"/>
+      <w:footerReference w:type="first" r:id="rId28"/>
       <w:pgSz w:w="12240" w:h="15840"/>
       <w:pgMar w:top="1760" w:right="2040" w:bottom="2840" w:left="1440" w:header="706" w:footer="706" w:gutter="0"/>
       <w:cols w:space="708"/>
@@ -1734,108 +2330,6 @@
 
 <file path=word/footer1.xml><?xml version="1.0" encoding="utf-8"?>
 <w:ftr xmlns:wpc="http://schemas.microsoft.com/office/word/2010/wordprocessingCanvas" xmlns:cx="http://schemas.microsoft.com/office/drawing/2014/chartex" xmlns:cx1="http://schemas.microsoft.com/office/drawing/2015/9/8/chartex" xmlns:cx2="http://schemas.microsoft.com/office/drawing/2015/10/21/chartex" xmlns:cx3="http://schemas.microsoft.com/office/drawing/2016/5/9/chartex" xmlns:cx4="http://schemas.microsoft.com/office/drawing/2016/5/10/chartex" xmlns:cx5="http://schemas.microsoft.com/office/drawing/2016/5/11/chartex" xmlns:cx6="http://schemas.microsoft.com/office/drawing/2016/5/12/chartex" xmlns:cx7="http://schemas.microsoft.com/office/drawing/2016/5/13/chartex" xmlns:cx8="http://schemas.microsoft.com/office/drawing/2016/5/14/chartex" xmlns:mc="http://schemas.openxmlformats.org/markup-compatibility/2006" xmlns:aink="http://schemas.microsoft.com/office/drawing/2016/ink" xmlns:am3d="http://schemas.microsoft.com/office/drawing/2017/model3d" xmlns:o="urn:schemas-microsoft-com:office:office" xmlns:oel="http://schemas.microsoft.com/office/2019/extlst" xmlns:r="http://schemas.openxmlformats.org/officeDocument/2006/relationships" xmlns:m="http://schemas.openxmlformats.org/officeDocument/2006/math" xmlns:v="urn:schemas-microsoft-com:vml" xmlns:wp14="http://schemas.microsoft.com/office/word/2010/wordprocessingDrawing" xmlns:wp="http://schemas.openxmlformats.org/drawingml/2006/wordprocessingDrawing" xmlns:w10="urn:schemas-microsoft-com:office:word" xmlns:w="http://schemas.openxmlformats.org/wordprocessingml/2006/main" xmlns:w14="http://schemas.microsoft.com/office/word/2010/wordml" xmlns:w15="http://schemas.microsoft.com/office/word/2012/wordml" xmlns:w16cex="http://schemas.microsoft.com/office/word/2018/wordml/cex" xmlns:w16cid="http://schemas.microsoft.com/office/word/2016/wordml/cid" xmlns:w16="http://schemas.microsoft.com/office/word/2018/wordml" xmlns:w16du="http://schemas.microsoft.com/office/word/2023/wordml/word16du" xmlns:w16sdtdh="http://schemas.microsoft.com/office/word/2020/wordml/sdtdatahash" xmlns:w16sdtfl="http://schemas.microsoft.com/office/word/2024/wordml/sdtformatlock" xmlns:w16se="http://schemas.microsoft.com/office/word/2015/wordml/symex" xmlns:wpg="http://schemas.microsoft.com/office/word/2010/wordprocessingGroup" xmlns:wpi="http://schemas.microsoft.com/office/word/2010/wordprocessingInk" xmlns:wne="http://schemas.microsoft.com/office/word/2006/wordml" xmlns:wps="http://schemas.microsoft.com/office/word/2010/wordprocessingShape" mc:Ignorable="w14 w15 w16se w16cid w16 w16cex w16sdtdh w16sdtfl w16du wp14">
-  <w:p>
-    <w:pPr>
-      <w:pStyle w:val="Footer"/>
-      <w:jc w:val="center"/>
-    </w:pPr>
-    <w:r>
-      <w:fldChar w:fldCharType="begin"/>
-    </w:r>
-    <w:r>
-      <w:instrText xml:space="preserve"> PAGE   \* MERGEFORMAT </w:instrText>
-    </w:r>
-    <w:r>
-      <w:fldChar w:fldCharType="separate"/>
-    </w:r>
-    <w:r>
-      <w:rPr>
-        <w:noProof/>
-      </w:rPr>
-      <w:t>10</w:t>
-    </w:r>
-    <w:r>
-      <w:rPr>
-        <w:noProof/>
-      </w:rPr>
-      <w:fldChar w:fldCharType="end"/>
-    </w:r>
-  </w:p>
-</w:ftr>
-</file>
-
-<file path=word/footer2.xml><?xml version="1.0" encoding="utf-8"?>
-<w:ftr xmlns:wpc="http://schemas.microsoft.com/office/word/2010/wordprocessingCanvas" xmlns:cx="http://schemas.microsoft.com/office/drawing/2014/chartex" xmlns:cx1="http://schemas.microsoft.com/office/drawing/2015/9/8/chartex" xmlns:cx2="http://schemas.microsoft.com/office/drawing/2015/10/21/chartex" xmlns:cx3="http://schemas.microsoft.com/office/drawing/2016/5/9/chartex" xmlns:cx4="http://schemas.microsoft.com/office/drawing/2016/5/10/chartex" xmlns:cx5="http://schemas.microsoft.com/office/drawing/2016/5/11/chartex" xmlns:cx6="http://schemas.microsoft.com/office/drawing/2016/5/12/chartex" xmlns:cx7="http://schemas.microsoft.com/office/drawing/2016/5/13/chartex" xmlns:cx8="http://schemas.microsoft.com/office/drawing/2016/5/14/chartex" xmlns:mc="http://schemas.openxmlformats.org/markup-compatibility/2006" xmlns:aink="http://schemas.microsoft.com/office/drawing/2016/ink" xmlns:am3d="http://schemas.microsoft.com/office/drawing/2017/model3d" xmlns:o="urn:schemas-microsoft-com:office:office" xmlns:oel="http://schemas.microsoft.com/office/2019/extlst" xmlns:r="http://schemas.openxmlformats.org/officeDocument/2006/relationships" xmlns:m="http://schemas.openxmlformats.org/officeDocument/2006/math" xmlns:v="urn:schemas-microsoft-com:vml" xmlns:wp14="http://schemas.microsoft.com/office/word/2010/wordprocessingDrawing" xmlns:wp="http://schemas.openxmlformats.org/drawingml/2006/wordprocessingDrawing" xmlns:w10="urn:schemas-microsoft-com:office:word" xmlns:w="http://schemas.openxmlformats.org/wordprocessingml/2006/main" xmlns:w14="http://schemas.microsoft.com/office/word/2010/wordml" xmlns:w15="http://schemas.microsoft.com/office/word/2012/wordml" xmlns:w16cex="http://schemas.microsoft.com/office/word/2018/wordml/cex" xmlns:w16cid="http://schemas.microsoft.com/office/word/2016/wordml/cid" xmlns:w16="http://schemas.microsoft.com/office/word/2018/wordml" xmlns:w16du="http://schemas.microsoft.com/office/word/2023/wordml/word16du" xmlns:w16sdtdh="http://schemas.microsoft.com/office/word/2020/wordml/sdtdatahash" xmlns:w16sdtfl="http://schemas.microsoft.com/office/word/2024/wordml/sdtformatlock" xmlns:w16se="http://schemas.microsoft.com/office/word/2015/wordml/symex" xmlns:wpg="http://schemas.microsoft.com/office/word/2010/wordprocessingGroup" xmlns:wpi="http://schemas.microsoft.com/office/word/2010/wordprocessingInk" xmlns:wne="http://schemas.microsoft.com/office/word/2006/wordml" xmlns:wps="http://schemas.microsoft.com/office/word/2010/wordprocessingShape" mc:Ignorable="w14 w15 w16se w16cid w16 w16cex w16sdtdh w16sdtfl w16du wp14">
-  <w:p>
-    <w:pPr>
-      <w:pStyle w:val="Footer"/>
-    </w:pPr>
-  </w:p>
-  <w:p>
-    <w:pPr>
-      <w:pStyle w:val="Footer"/>
-    </w:pPr>
-  </w:p>
-  <w:p>
-    <w:pPr>
-      <w:pStyle w:val="Footer"/>
-    </w:pPr>
-  </w:p>
-  <w:p>
-    <w:pPr>
-      <w:pStyle w:val="Footer"/>
-    </w:pPr>
-  </w:p>
-  <w:p>
-    <w:pPr>
-      <w:pStyle w:val="Footer"/>
-    </w:pPr>
-  </w:p>
-  <w:p>
-    <w:pPr>
-      <w:pStyle w:val="Footer"/>
-    </w:pPr>
-  </w:p>
-  <w:p>
-    <w:pPr>
-      <w:pStyle w:val="Footer"/>
-    </w:pPr>
-  </w:p>
-  <w:p>
-    <w:pPr>
-      <w:pStyle w:val="Footer"/>
-    </w:pPr>
-  </w:p>
-  <w:p>
-    <w:pPr>
-      <w:pStyle w:val="Footer"/>
-    </w:pPr>
-  </w:p>
-  <w:p>
-    <w:pPr>
-      <w:pStyle w:val="Footer"/>
-    </w:pPr>
-  </w:p>
-  <w:p>
-    <w:pPr>
-      <w:pStyle w:val="Footer"/>
-    </w:pPr>
-  </w:p>
-  <w:p>
-    <w:pPr>
-      <w:pStyle w:val="Footer"/>
-    </w:pPr>
-  </w:p>
-  <w:p>
-    <w:pPr>
-      <w:pStyle w:val="Footer"/>
-    </w:pPr>
-  </w:p>
-  <w:p>
-    <w:pPr>
-      <w:pStyle w:val="Footer"/>
-    </w:pPr>
-  </w:p>
   <w:p>
     <w:pPr>
       <w:pStyle w:val="Footer"/>
@@ -3449,6 +3943,7 @@
   <w:style w:type="character" w:default="1" w:styleId="DefaultParagraphFont">
     <w:name w:val="Default Paragraph Font"/>
     <w:uiPriority w:val="1"/>
+    <w:semiHidden/>
     <w:unhideWhenUsed/>
   </w:style>
   <w:style w:type="table" w:default="1" w:styleId="TableNormal">
@@ -4503,6 +4998,48 @@
       <w:i/>
       <w:iCs/>
     </w:rPr>
+  </w:style>
+  <w:style w:type="paragraph" w:styleId="Caption">
+    <w:name w:val="caption"/>
+    <w:basedOn w:val="Normal"/>
+    <w:next w:val="Normal"/>
+    <w:uiPriority w:val="35"/>
+    <w:semiHidden/>
+    <w:unhideWhenUsed/>
+    <w:qFormat/>
+    <w:rsid w:val="00BC36E1"/>
+    <w:pPr>
+      <w:spacing w:after="200" w:line="240" w:lineRule="auto"/>
+    </w:pPr>
+    <w:rPr>
+      <w:i/>
+      <w:iCs/>
+      <w:color w:val="44546A" w:themeColor="text2"/>
+      <w:sz w:val="18"/>
+      <w:szCs w:val="18"/>
+    </w:rPr>
+  </w:style>
+  <w:style w:type="paragraph" w:styleId="Header">
+    <w:name w:val="header"/>
+    <w:basedOn w:val="Normal"/>
+    <w:link w:val="HeaderChar"/>
+    <w:uiPriority w:val="99"/>
+    <w:unhideWhenUsed/>
+    <w:rsid w:val="00BC36E1"/>
+    <w:pPr>
+      <w:tabs>
+        <w:tab w:val="center" w:pos="4680"/>
+        <w:tab w:val="right" w:pos="9360"/>
+      </w:tabs>
+      <w:spacing w:after="0" w:line="240" w:lineRule="auto"/>
+    </w:pPr>
+  </w:style>
+  <w:style w:type="character" w:customStyle="1" w:styleId="HeaderChar">
+    <w:name w:val="Header Char"/>
+    <w:basedOn w:val="DefaultParagraphFont"/>
+    <w:link w:val="Header"/>
+    <w:uiPriority w:val="99"/>
+    <w:rsid w:val="00BC36E1"/>
   </w:style>
 </w:styles>
 </file>

</xml_diff>